<commit_message>
Move JS animations to public/js and reference them in _app.tsx
</commit_message>
<xml_diff>
--- a/public/docs/MasakiKusaka_CareerHistory.docx
+++ b/public/docs/MasakiKusaka_CareerHistory.docx
@@ -12,17 +12,6 @@
           <w:szCs w:val="28"/>
         </w:rPr>
       </w:pPr>
-    </w:p>
-    <w:p>
-      <w:pPr>
-        <w:jc w:val="center"/>
-        <w:rPr>
-          <w:rFonts w:ascii="ＭＳ 明朝" w:hAnsi="ＭＳ 明朝" w:cs="ＭＳ ゴシック"/>
-          <w:bCs/>
-          <w:sz w:val="28"/>
-          <w:szCs w:val="28"/>
-        </w:rPr>
-      </w:pPr>
       <w:r>
         <w:rPr>
           <w:rFonts w:ascii="ＭＳ 明朝" w:hAnsi="ＭＳ 明朝" w:cs="ＭＳ ゴシック" w:hint="eastAsia"/>
@@ -59,7 +48,7 @@
           <w:sz w:val="18"/>
           <w:szCs w:val="18"/>
         </w:rPr>
-        <w:t>24</w:t>
+        <w:t>2</w:t>
       </w:r>
       <w:r>
         <w:rPr>
@@ -68,6 +57,15 @@
           <w:sz w:val="18"/>
           <w:szCs w:val="18"/>
         </w:rPr>
+        <w:t>5</w:t>
+      </w:r>
+      <w:r>
+        <w:rPr>
+          <w:rFonts w:ascii="ＭＳ 明朝" w:hAnsi="ＭＳ 明朝" w:cs="ＭＳ 明朝" w:hint="eastAsia"/>
+          <w:bCs/>
+          <w:sz w:val="18"/>
+          <w:szCs w:val="18"/>
+        </w:rPr>
         <w:t>年</w:t>
       </w:r>
       <w:r>
@@ -77,6 +75,15 @@
           <w:sz w:val="18"/>
           <w:szCs w:val="18"/>
         </w:rPr>
+        <w:t>0</w:t>
+      </w:r>
+      <w:r>
+        <w:rPr>
+          <w:rFonts w:ascii="ＭＳ 明朝" w:hAnsi="ＭＳ 明朝" w:cs="ＭＳ 明朝"/>
+          <w:bCs/>
+          <w:sz w:val="18"/>
+          <w:szCs w:val="18"/>
+        </w:rPr>
         <w:t>1</w:t>
       </w:r>
       <w:r>
@@ -86,25 +93,16 @@
           <w:sz w:val="18"/>
           <w:szCs w:val="18"/>
         </w:rPr>
-        <w:t>1</w:t>
-      </w:r>
-      <w:r>
-        <w:rPr>
-          <w:rFonts w:ascii="ＭＳ 明朝" w:hAnsi="ＭＳ 明朝" w:cs="ＭＳ 明朝" w:hint="eastAsia"/>
+        <w:t>月</w:t>
+      </w:r>
+      <w:r>
+        <w:rPr>
+          <w:rFonts w:ascii="ＭＳ 明朝" w:hAnsi="ＭＳ 明朝" w:cs="ＭＳ 明朝"/>
           <w:bCs/>
           <w:sz w:val="18"/>
           <w:szCs w:val="18"/>
         </w:rPr>
-        <w:t>月</w:t>
-      </w:r>
-      <w:r>
-        <w:rPr>
-          <w:rFonts w:ascii="ＭＳ 明朝" w:hAnsi="ＭＳ 明朝" w:cs="ＭＳ 明朝" w:hint="eastAsia"/>
-          <w:bCs/>
-          <w:sz w:val="18"/>
-          <w:szCs w:val="18"/>
-        </w:rPr>
-        <w:t>12</w:t>
+        <w:t>19</w:t>
       </w:r>
       <w:r>
         <w:rPr>
@@ -230,8 +228,8 @@
     </w:p>
     <w:tbl>
       <w:tblPr>
-        <w:tblW w:w="10017" w:type="dxa"/>
-        <w:tblInd w:w="108" w:type="dxa"/>
+        <w:tblW w:w="9782" w:type="dxa"/>
+        <w:tblInd w:w="-289" w:type="dxa"/>
         <w:tblBorders>
           <w:top w:val="single" w:sz="4" w:space="0" w:color="auto"/>
           <w:left w:val="single" w:sz="4" w:space="0" w:color="auto"/>
@@ -244,9 +242,9 @@
         <w:tblLook w:val="0000" w:firstRow="0" w:lastRow="0" w:firstColumn="0" w:lastColumn="0" w:noHBand="0" w:noVBand="0"/>
       </w:tblPr>
       <w:tblGrid>
-        <w:gridCol w:w="1701"/>
-        <w:gridCol w:w="6759"/>
-        <w:gridCol w:w="1557"/>
+        <w:gridCol w:w="2098"/>
+        <w:gridCol w:w="6124"/>
+        <w:gridCol w:w="1560"/>
       </w:tblGrid>
       <w:tr>
         <w:trPr>
@@ -254,7 +252,7 @@
         </w:trPr>
         <w:tc>
           <w:tcPr>
-            <w:tcW w:w="10017" w:type="dxa"/>
+            <w:tcW w:w="9782" w:type="dxa"/>
             <w:gridSpan w:val="3"/>
             <w:tcBorders>
               <w:top w:val="single" w:sz="4" w:space="0" w:color="auto"/>
@@ -394,7 +392,7 @@
         </w:trPr>
         <w:tc>
           <w:tcPr>
-            <w:tcW w:w="8460" w:type="dxa"/>
+            <w:tcW w:w="8222" w:type="dxa"/>
             <w:gridSpan w:val="2"/>
             <w:tcBorders>
               <w:top w:val="single" w:sz="4" w:space="0" w:color="auto"/>
@@ -537,7 +535,7 @@
         </w:tc>
         <w:tc>
           <w:tcPr>
-            <w:tcW w:w="1557" w:type="dxa"/>
+            <w:tcW w:w="1560" w:type="dxa"/>
             <w:tcBorders>
               <w:top w:val="single" w:sz="4" w:space="0" w:color="auto"/>
               <w:left w:val="dotted" w:sz="4" w:space="0" w:color="auto"/>
@@ -593,7 +591,7 @@
         </w:trPr>
         <w:tc>
           <w:tcPr>
-            <w:tcW w:w="1701" w:type="dxa"/>
+            <w:tcW w:w="2098" w:type="dxa"/>
             <w:tcBorders>
               <w:top w:val="single" w:sz="4" w:space="0" w:color="auto"/>
               <w:left w:val="single" w:sz="4" w:space="0" w:color="auto"/>
@@ -627,7 +625,7 @@
         </w:tc>
         <w:tc>
           <w:tcPr>
-            <w:tcW w:w="8316" w:type="dxa"/>
+            <w:tcW w:w="7684" w:type="dxa"/>
             <w:gridSpan w:val="2"/>
             <w:tcBorders>
               <w:top w:val="single" w:sz="4" w:space="0" w:color="auto"/>
@@ -668,7 +666,7 @@
         </w:trPr>
         <w:tc>
           <w:tcPr>
-            <w:tcW w:w="1701" w:type="dxa"/>
+            <w:tcW w:w="2098" w:type="dxa"/>
             <w:vMerge w:val="restart"/>
             <w:tcBorders>
               <w:top w:val="single" w:sz="4" w:space="0" w:color="auto"/>
@@ -801,7 +799,7 @@
         </w:tc>
         <w:tc>
           <w:tcPr>
-            <w:tcW w:w="8316" w:type="dxa"/>
+            <w:tcW w:w="7684" w:type="dxa"/>
             <w:gridSpan w:val="2"/>
             <w:tcBorders>
               <w:top w:val="single" w:sz="4" w:space="0" w:color="auto"/>
@@ -911,7 +909,7 @@
         </w:trPr>
         <w:tc>
           <w:tcPr>
-            <w:tcW w:w="1701" w:type="dxa"/>
+            <w:tcW w:w="2098" w:type="dxa"/>
             <w:vMerge/>
             <w:tcBorders>
               <w:left w:val="dotted" w:sz="4" w:space="0" w:color="auto"/>
@@ -931,7 +929,7 @@
         </w:tc>
         <w:tc>
           <w:tcPr>
-            <w:tcW w:w="8316" w:type="dxa"/>
+            <w:tcW w:w="7684" w:type="dxa"/>
             <w:gridSpan w:val="2"/>
             <w:tcBorders>
               <w:top w:val="dotted" w:sz="4" w:space="0" w:color="auto"/>
@@ -1251,15 +1249,6 @@
               <w:t>複雑な問題やクレームを迅速に上長や専門部署に報告し、問題解決に貢献しました。</w:t>
             </w:r>
           </w:p>
-          <w:p>
-            <w:pPr>
-              <w:rPr>
-                <w:rFonts w:ascii="ＭＳ 明朝" w:hAnsi="ＭＳ 明朝"/>
-                <w:sz w:val="18"/>
-                <w:szCs w:val="18"/>
-              </w:rPr>
-            </w:pPr>
-          </w:p>
         </w:tc>
       </w:tr>
       <w:tr>
@@ -1268,7 +1257,7 @@
         </w:trPr>
         <w:tc>
           <w:tcPr>
-            <w:tcW w:w="1701" w:type="dxa"/>
+            <w:tcW w:w="2098" w:type="dxa"/>
             <w:vMerge/>
             <w:tcBorders>
               <w:left w:val="dotted" w:sz="4" w:space="0" w:color="auto"/>
@@ -1288,7 +1277,7 @@
         </w:tc>
         <w:tc>
           <w:tcPr>
-            <w:tcW w:w="8316" w:type="dxa"/>
+            <w:tcW w:w="7684" w:type="dxa"/>
             <w:gridSpan w:val="2"/>
             <w:tcBorders>
               <w:top w:val="dotted" w:sz="4" w:space="0" w:color="auto"/>
@@ -1510,7 +1499,6 @@
                 <w:sz w:val="18"/>
                 <w:szCs w:val="18"/>
               </w:rPr>
-              <w:lastRenderedPageBreak/>
               <w:t>困難な状況でも冷静に対応し、顧客の信頼回復に努めました。</w:t>
             </w:r>
           </w:p>
@@ -1528,8 +1516,8 @@
     </w:p>
     <w:tbl>
       <w:tblPr>
-        <w:tblW w:w="10017" w:type="dxa"/>
-        <w:tblInd w:w="108" w:type="dxa"/>
+        <w:tblW w:w="9782" w:type="dxa"/>
+        <w:tblInd w:w="-294" w:type="dxa"/>
         <w:tblBorders>
           <w:top w:val="single" w:sz="4" w:space="0" w:color="auto"/>
           <w:left w:val="single" w:sz="4" w:space="0" w:color="auto"/>
@@ -1542,9 +1530,9 @@
         <w:tblLook w:val="0000" w:firstRow="0" w:lastRow="0" w:firstColumn="0" w:lastColumn="0" w:noHBand="0" w:noVBand="0"/>
       </w:tblPr>
       <w:tblGrid>
-        <w:gridCol w:w="1701"/>
-        <w:gridCol w:w="6759"/>
-        <w:gridCol w:w="1557"/>
+        <w:gridCol w:w="2103"/>
+        <w:gridCol w:w="6261"/>
+        <w:gridCol w:w="1418"/>
       </w:tblGrid>
       <w:tr>
         <w:trPr>
@@ -1552,7 +1540,7 @@
         </w:trPr>
         <w:tc>
           <w:tcPr>
-            <w:tcW w:w="10017" w:type="dxa"/>
+            <w:tcW w:w="9782" w:type="dxa"/>
             <w:gridSpan w:val="3"/>
             <w:tcBorders>
               <w:top w:val="single" w:sz="8" w:space="0" w:color="auto"/>
@@ -1654,7 +1642,7 @@
         </w:trPr>
         <w:tc>
           <w:tcPr>
-            <w:tcW w:w="8460" w:type="dxa"/>
+            <w:tcW w:w="8364" w:type="dxa"/>
             <w:gridSpan w:val="2"/>
             <w:tcBorders>
               <w:top w:val="single" w:sz="8" w:space="0" w:color="auto"/>
@@ -1772,7 +1760,7 @@
         </w:tc>
         <w:tc>
           <w:tcPr>
-            <w:tcW w:w="1557" w:type="dxa"/>
+            <w:tcW w:w="1418" w:type="dxa"/>
             <w:tcBorders>
               <w:top w:val="single" w:sz="8" w:space="0" w:color="auto"/>
               <w:left w:val="dotted" w:sz="4" w:space="0" w:color="auto"/>
@@ -1828,7 +1816,7 @@
         </w:trPr>
         <w:tc>
           <w:tcPr>
-            <w:tcW w:w="1701" w:type="dxa"/>
+            <w:tcW w:w="2103" w:type="dxa"/>
             <w:tcBorders>
               <w:top w:val="single" w:sz="4" w:space="0" w:color="auto"/>
               <w:left w:val="single" w:sz="4" w:space="0" w:color="auto"/>
@@ -1862,7 +1850,7 @@
         </w:tc>
         <w:tc>
           <w:tcPr>
-            <w:tcW w:w="8316" w:type="dxa"/>
+            <w:tcW w:w="7679" w:type="dxa"/>
             <w:gridSpan w:val="2"/>
             <w:tcBorders>
               <w:top w:val="single" w:sz="4" w:space="0" w:color="auto"/>
@@ -1903,7 +1891,7 @@
         </w:trPr>
         <w:tc>
           <w:tcPr>
-            <w:tcW w:w="1701" w:type="dxa"/>
+            <w:tcW w:w="2103" w:type="dxa"/>
             <w:vMerge w:val="restart"/>
             <w:tcBorders>
               <w:top w:val="single" w:sz="4" w:space="0" w:color="auto"/>
@@ -1963,16 +1951,7 @@
                 <w:sz w:val="18"/>
                 <w:szCs w:val="18"/>
               </w:rPr>
-              <w:t>月～20</w:t>
-            </w:r>
-            <w:r>
-              <w:rPr>
-                <w:rFonts w:ascii="ＭＳ 明朝" w:hAnsi="ＭＳ 明朝" w:cs="ＭＳ 明朝"/>
-                <w:bCs/>
-                <w:sz w:val="18"/>
-                <w:szCs w:val="18"/>
-              </w:rPr>
-              <w:t>24</w:t>
+              <w:t>月～</w:t>
             </w:r>
             <w:r>
               <w:rPr>
@@ -1981,25 +1960,7 @@
                 <w:sz w:val="18"/>
                 <w:szCs w:val="18"/>
               </w:rPr>
-              <w:t>年</w:t>
-            </w:r>
-            <w:r>
-              <w:rPr>
-                <w:rFonts w:ascii="ＭＳ 明朝" w:hAnsi="ＭＳ 明朝" w:cs="ＭＳ 明朝"/>
-                <w:bCs/>
-                <w:sz w:val="18"/>
-                <w:szCs w:val="18"/>
-              </w:rPr>
-              <w:t>10</w:t>
-            </w:r>
-            <w:r>
-              <w:rPr>
-                <w:rFonts w:ascii="ＭＳ 明朝" w:hAnsi="ＭＳ 明朝" w:cs="ＭＳ 明朝" w:hint="eastAsia"/>
-                <w:bCs/>
-                <w:sz w:val="18"/>
-                <w:szCs w:val="18"/>
-              </w:rPr>
-              <w:t>月</w:t>
+              <w:t>現在</w:t>
             </w:r>
           </w:p>
           <w:p>
@@ -2027,7 +1988,7 @@
         </w:tc>
         <w:tc>
           <w:tcPr>
-            <w:tcW w:w="8316" w:type="dxa"/>
+            <w:tcW w:w="7679" w:type="dxa"/>
             <w:gridSpan w:val="2"/>
             <w:tcBorders>
               <w:top w:val="single" w:sz="4" w:space="0" w:color="auto"/>
@@ -2137,7 +2098,7 @@
         </w:trPr>
         <w:tc>
           <w:tcPr>
-            <w:tcW w:w="1701" w:type="dxa"/>
+            <w:tcW w:w="2103" w:type="dxa"/>
             <w:vMerge/>
             <w:tcBorders>
               <w:left w:val="dotted" w:sz="4" w:space="0" w:color="auto"/>
@@ -2157,7 +2118,7 @@
         </w:tc>
         <w:tc>
           <w:tcPr>
-            <w:tcW w:w="8316" w:type="dxa"/>
+            <w:tcW w:w="7679" w:type="dxa"/>
             <w:gridSpan w:val="2"/>
             <w:tcBorders>
               <w:top w:val="dotted" w:sz="4" w:space="0" w:color="auto"/>
@@ -2398,7 +2359,7 @@
         </w:trPr>
         <w:tc>
           <w:tcPr>
-            <w:tcW w:w="1701" w:type="dxa"/>
+            <w:tcW w:w="2103" w:type="dxa"/>
             <w:vMerge/>
             <w:tcBorders>
               <w:left w:val="dotted" w:sz="4" w:space="0" w:color="auto"/>
@@ -2418,7 +2379,7 @@
         </w:tc>
         <w:tc>
           <w:tcPr>
-            <w:tcW w:w="8316" w:type="dxa"/>
+            <w:tcW w:w="7679" w:type="dxa"/>
             <w:gridSpan w:val="2"/>
             <w:tcBorders>
               <w:top w:val="dotted" w:sz="4" w:space="0" w:color="auto"/>
@@ -2644,16 +2605,6 @@
             <w:pPr>
               <w:rPr>
                 <w:rFonts w:ascii="ＭＳ 明朝" w:hAnsi="ＭＳ 明朝"/>
-                <w:bCs/>
-                <w:sz w:val="18"/>
-                <w:szCs w:val="18"/>
-              </w:rPr>
-            </w:pPr>
-          </w:p>
-          <w:p>
-            <w:pPr>
-              <w:rPr>
-                <w:rFonts w:ascii="ＭＳ 明朝" w:hAnsi="ＭＳ 明朝"/>
                 <w:sz w:val="18"/>
                 <w:szCs w:val="18"/>
               </w:rPr>
@@ -2832,7 +2783,6 @@
           <w:sz w:val="16"/>
           <w:szCs w:val="16"/>
         </w:rPr>
-        <w:lastRenderedPageBreak/>
         <w:t xml:space="preserve">強み：データ整理、簡易レポート作成、基本的なデータ分析  </w:t>
       </w:r>
     </w:p>
@@ -2871,6 +2821,35 @@
     </w:p>
     <w:p>
       <w:pPr>
+        <w:rPr>
+          <w:rFonts w:ascii="ＭＳ Ｐ明朝" w:eastAsia="ＭＳ Ｐ明朝" w:hAnsi="ＭＳ Ｐ明朝" w:cs="ＭＳ ゴシック"/>
+          <w:bCs/>
+          <w:sz w:val="16"/>
+          <w:szCs w:val="16"/>
+        </w:rPr>
+      </w:pPr>
+      <w:r>
+        <w:rPr>
+          <w:rFonts w:ascii="ＭＳ Ｐ明朝" w:eastAsia="ＭＳ Ｐ明朝" w:hAnsi="ＭＳ Ｐ明朝" w:cs="ＭＳ ゴシック" w:hint="eastAsia"/>
+          <w:bCs/>
+          <w:sz w:val="16"/>
+          <w:szCs w:val="16"/>
+        </w:rPr>
+        <w:lastRenderedPageBreak/>
+        <w:t>■</w:t>
+      </w:r>
+      <w:r>
+        <w:rPr>
+          <w:rFonts w:ascii="ＭＳ Ｐ明朝" w:eastAsia="ＭＳ Ｐ明朝" w:hAnsi="ＭＳ Ｐ明朝" w:cs="ＭＳ ゴシック" w:hint="eastAsia"/>
+          <w:bCs/>
+          <w:sz w:val="16"/>
+          <w:szCs w:val="16"/>
+        </w:rPr>
+        <w:t>プログラミングに関する学習</w:t>
+      </w:r>
+    </w:p>
+    <w:p>
+      <w:pPr>
         <w:pStyle w:val="a9"/>
         <w:ind w:left="0"/>
         <w:rPr>
@@ -2880,6 +2859,15 @@
           <w:szCs w:val="16"/>
         </w:rPr>
       </w:pPr>
+      <w:r>
+        <w:rPr>
+          <w:rFonts w:ascii="ＭＳ Ｐ明朝" w:eastAsia="ＭＳ Ｐ明朝" w:hAnsi="ＭＳ Ｐ明朝" w:cs="ＭＳ Ｐゴシック" w:hint="eastAsia"/>
+          <w:kern w:val="0"/>
+          <w:sz w:val="16"/>
+          <w:szCs w:val="16"/>
+        </w:rPr>
+        <w:t>＜</w:t>
+      </w:r>
       <w:proofErr w:type="spellStart"/>
       <w:r>
         <w:rPr>
@@ -2908,6 +2896,15 @@
           <w:szCs w:val="16"/>
         </w:rPr>
         <w:t>プロゲート</w:t>
+      </w:r>
+      <w:r>
+        <w:rPr>
+          <w:rFonts w:ascii="ＭＳ Ｐ明朝" w:eastAsia="ＭＳ Ｐ明朝" w:hAnsi="ＭＳ Ｐ明朝" w:cs="ＭＳ Ｐゴシック" w:hint="eastAsia"/>
+          <w:kern w:val="0"/>
+          <w:sz w:val="16"/>
+          <w:szCs w:val="16"/>
+        </w:rPr>
+        <w:t>＞</w:t>
       </w:r>
     </w:p>
     <w:p>
@@ -3070,6 +3067,15 @@
       </w:pPr>
       <w:r>
         <w:rPr>
+          <w:rFonts w:ascii="ＭＳ Ｐ明朝" w:eastAsia="ＭＳ Ｐ明朝" w:hAnsi="ＭＳ Ｐ明朝" w:cs="ＭＳ Ｐゴシック" w:hint="eastAsia"/>
+          <w:kern w:val="0"/>
+          <w:sz w:val="16"/>
+          <w:szCs w:val="16"/>
+        </w:rPr>
+        <w:t>＜</w:t>
+      </w:r>
+      <w:r>
+        <w:rPr>
           <w:rFonts w:ascii="ＭＳ Ｐ明朝" w:eastAsia="ＭＳ Ｐ明朝" w:hAnsi="ＭＳ Ｐ明朝" w:cs="ＭＳ Ｐゴシック"/>
           <w:kern w:val="0"/>
           <w:sz w:val="16"/>
@@ -3085,6 +3091,15 @@
           <w:szCs w:val="16"/>
         </w:rPr>
         <w:t>タイピングソフト)</w:t>
+      </w:r>
+      <w:r>
+        <w:rPr>
+          <w:rFonts w:ascii="ＭＳ Ｐ明朝" w:eastAsia="ＭＳ Ｐ明朝" w:hAnsi="ＭＳ Ｐ明朝" w:cs="ＭＳ Ｐゴシック" w:hint="eastAsia"/>
+          <w:kern w:val="0"/>
+          <w:sz w:val="16"/>
+          <w:szCs w:val="16"/>
+        </w:rPr>
+        <w:t>＞</w:t>
       </w:r>
     </w:p>
     <w:p>
@@ -3156,7 +3171,34 @@
           <w:sz w:val="16"/>
           <w:szCs w:val="16"/>
         </w:rPr>
-        <w:t>Udemy　教材購入し実践</w:t>
+        <w:t>＜</w:t>
+      </w:r>
+      <w:r>
+        <w:rPr>
+          <w:rFonts w:ascii="ＭＳ Ｐ明朝" w:eastAsia="ＭＳ Ｐ明朝" w:hAnsi="ＭＳ Ｐ明朝" w:cs="ＭＳ Ｐゴシック" w:hint="eastAsia"/>
+          <w:kern w:val="0"/>
+          <w:sz w:val="16"/>
+          <w:szCs w:val="16"/>
+        </w:rPr>
+        <w:t>Udemy</w:t>
+      </w:r>
+      <w:r>
+        <w:rPr>
+          <w:rFonts w:ascii="ＭＳ Ｐ明朝" w:eastAsia="ＭＳ Ｐ明朝" w:hAnsi="ＭＳ Ｐ明朝" w:cs="ＭＳ Ｐゴシック" w:hint="eastAsia"/>
+          <w:kern w:val="0"/>
+          <w:sz w:val="16"/>
+          <w:szCs w:val="16"/>
+        </w:rPr>
+        <w:t>＞</w:t>
+      </w:r>
+      <w:r>
+        <w:rPr>
+          <w:rFonts w:ascii="ＭＳ Ｐ明朝" w:eastAsia="ＭＳ Ｐ明朝" w:hAnsi="ＭＳ Ｐ明朝" w:cs="ＭＳ Ｐゴシック" w:hint="eastAsia"/>
+          <w:kern w:val="0"/>
+          <w:sz w:val="16"/>
+          <w:szCs w:val="16"/>
+        </w:rPr>
+        <w:t xml:space="preserve">　教材購入し実践</w:t>
       </w:r>
     </w:p>
     <w:p>
@@ -3552,12 +3594,30 @@
       </w:pPr>
       <w:r>
         <w:rPr>
+          <w:rFonts w:ascii="ＭＳ Ｐ明朝" w:eastAsia="ＭＳ Ｐ明朝" w:hAnsi="ＭＳ Ｐ明朝" w:cs="ＭＳ Ｐゴシック" w:hint="eastAsia"/>
+          <w:kern w:val="0"/>
+          <w:sz w:val="16"/>
+          <w:szCs w:val="16"/>
+        </w:rPr>
+        <w:t>＜</w:t>
+      </w:r>
+      <w:r>
+        <w:rPr>
           <w:rFonts w:ascii="ＭＳ Ｐ明朝" w:eastAsia="ＭＳ Ｐ明朝" w:hAnsi="ＭＳ Ｐ明朝" w:cs="ＭＳ Ｐゴシック"/>
           <w:kern w:val="0"/>
           <w:sz w:val="16"/>
           <w:szCs w:val="16"/>
         </w:rPr>
         <w:t>SAMURAI ENGINEER</w:t>
+      </w:r>
+      <w:r>
+        <w:rPr>
+          <w:rFonts w:ascii="ＭＳ Ｐ明朝" w:eastAsia="ＭＳ Ｐ明朝" w:hAnsi="ＭＳ Ｐ明朝" w:cs="ＭＳ Ｐゴシック" w:hint="eastAsia"/>
+          <w:kern w:val="0"/>
+          <w:sz w:val="16"/>
+          <w:szCs w:val="16"/>
+        </w:rPr>
+        <w:t>＞</w:t>
       </w:r>
     </w:p>
     <w:p>
@@ -3583,6 +3643,108 @@
     </w:p>
     <w:p>
       <w:pPr>
+        <w:rPr>
+          <w:rFonts w:ascii="ＭＳ Ｐ明朝" w:eastAsia="ＭＳ Ｐ明朝" w:hAnsi="ＭＳ Ｐ明朝" w:cs="ＭＳ Ｐゴシック"/>
+          <w:kern w:val="0"/>
+          <w:sz w:val="16"/>
+          <w:szCs w:val="16"/>
+        </w:rPr>
+      </w:pPr>
+    </w:p>
+    <w:p>
+      <w:pPr>
+        <w:pStyle w:val="a9"/>
+        <w:ind w:left="0"/>
+        <w:rPr>
+          <w:rFonts w:ascii="ＭＳ Ｐ明朝" w:eastAsia="ＭＳ Ｐ明朝" w:hAnsi="ＭＳ Ｐ明朝" w:cs="ＭＳ Ｐゴシック"/>
+          <w:kern w:val="0"/>
+          <w:sz w:val="16"/>
+          <w:szCs w:val="16"/>
+        </w:rPr>
+      </w:pPr>
+      <w:r>
+        <w:rPr>
+          <w:rFonts w:ascii="ＭＳ Ｐ明朝" w:eastAsia="ＭＳ Ｐ明朝" w:hAnsi="ＭＳ Ｐ明朝" w:cs="ＭＳ Ｐゴシック" w:hint="eastAsia"/>
+          <w:kern w:val="0"/>
+          <w:sz w:val="16"/>
+          <w:szCs w:val="16"/>
+        </w:rPr>
+        <w:t>＜</w:t>
+      </w:r>
+      <w:proofErr w:type="spellStart"/>
+      <w:r>
+        <w:rPr>
+          <w:rFonts w:ascii="ＭＳ Ｐ明朝" w:eastAsia="ＭＳ Ｐ明朝" w:hAnsi="ＭＳ Ｐ明朝" w:cs="ＭＳ Ｐゴシック" w:hint="eastAsia"/>
+          <w:kern w:val="0"/>
+          <w:sz w:val="16"/>
+          <w:szCs w:val="16"/>
+        </w:rPr>
+        <w:t>CyTech</w:t>
+      </w:r>
+      <w:proofErr w:type="spellEnd"/>
+      <w:r>
+        <w:rPr>
+          <w:rFonts w:ascii="ＭＳ Ｐ明朝" w:eastAsia="ＭＳ Ｐ明朝" w:hAnsi="ＭＳ Ｐ明朝" w:cs="ＭＳ Ｐゴシック" w:hint="eastAsia"/>
+          <w:kern w:val="0"/>
+          <w:sz w:val="16"/>
+          <w:szCs w:val="16"/>
+        </w:rPr>
+        <w:t>（サイテック）</w:t>
+      </w:r>
+      <w:r>
+        <w:rPr>
+          <w:rFonts w:ascii="ＭＳ Ｐ明朝" w:eastAsia="ＭＳ Ｐ明朝" w:hAnsi="ＭＳ Ｐ明朝" w:cs="ＭＳ Ｐゴシック" w:hint="eastAsia"/>
+          <w:kern w:val="0"/>
+          <w:sz w:val="16"/>
+          <w:szCs w:val="16"/>
+        </w:rPr>
+        <w:t>＞</w:t>
+      </w:r>
+    </w:p>
+    <w:p>
+      <w:pPr>
+        <w:pStyle w:val="a9"/>
+        <w:ind w:left="0"/>
+        <w:rPr>
+          <w:rFonts w:ascii="ＭＳ Ｐ明朝" w:eastAsia="ＭＳ Ｐ明朝" w:hAnsi="ＭＳ Ｐ明朝" w:cs="ＭＳ Ｐゴシック"/>
+          <w:kern w:val="0"/>
+          <w:sz w:val="16"/>
+          <w:szCs w:val="16"/>
+        </w:rPr>
+      </w:pPr>
+      <w:r>
+        <w:rPr>
+          <w:rFonts w:ascii="ＭＳ Ｐ明朝" w:eastAsia="ＭＳ Ｐ明朝" w:hAnsi="ＭＳ Ｐ明朝" w:cs="ＭＳ Ｐゴシック" w:hint="eastAsia"/>
+          <w:kern w:val="0"/>
+          <w:sz w:val="16"/>
+          <w:szCs w:val="16"/>
+        </w:rPr>
+        <w:t>エンジニア教育プログラム 修了</w:t>
+      </w:r>
+    </w:p>
+    <w:p>
+      <w:pPr>
+        <w:pStyle w:val="a9"/>
+        <w:ind w:left="0"/>
+        <w:rPr>
+          <w:rFonts w:ascii="ＭＳ Ｐ明朝" w:eastAsia="ＭＳ Ｐ明朝" w:hAnsi="ＭＳ Ｐ明朝" w:cs="ＭＳ Ｐゴシック"/>
+          <w:kern w:val="0"/>
+          <w:sz w:val="16"/>
+          <w:szCs w:val="16"/>
+        </w:rPr>
+      </w:pPr>
+      <w:r>
+        <w:rPr>
+          <w:rFonts w:ascii="ＭＳ Ｐ明朝" w:eastAsia="ＭＳ Ｐ明朝" w:hAnsi="ＭＳ Ｐ明朝" w:cs="ＭＳ Ｐゴシック" w:hint="eastAsia"/>
+          <w:kern w:val="0"/>
+          <w:sz w:val="16"/>
+          <w:szCs w:val="16"/>
+        </w:rPr>
+        <w:t>(HTML、CSS、JavaScript、Laravel、jQuery、MySQL、PHPを習得)</w:t>
+      </w:r>
+    </w:p>
+    <w:p>
+      <w:pPr>
         <w:pStyle w:val="a9"/>
         <w:ind w:left="840"/>
         <w:rPr>
@@ -3604,25 +3766,14 @@
           <w:szCs w:val="16"/>
         </w:rPr>
       </w:pPr>
-      <w:proofErr w:type="spellStart"/>
-      <w:r>
-        <w:rPr>
-          <w:rFonts w:ascii="ＭＳ Ｐ明朝" w:eastAsia="ＭＳ Ｐ明朝" w:hAnsi="ＭＳ Ｐ明朝" w:cs="ＭＳ Ｐゴシック" w:hint="eastAsia"/>
-          <w:kern w:val="0"/>
-          <w:sz w:val="16"/>
-          <w:szCs w:val="16"/>
-        </w:rPr>
-        <w:t>CyTech</w:t>
-      </w:r>
-      <w:proofErr w:type="spellEnd"/>
-      <w:r>
-        <w:rPr>
-          <w:rFonts w:ascii="ＭＳ Ｐ明朝" w:eastAsia="ＭＳ Ｐ明朝" w:hAnsi="ＭＳ Ｐ明朝" w:cs="ＭＳ Ｐゴシック" w:hint="eastAsia"/>
-          <w:kern w:val="0"/>
-          <w:sz w:val="16"/>
-          <w:szCs w:val="16"/>
-        </w:rPr>
-        <w:t>（サイテック）エンジニア教育プログラム 修了</w:t>
+      <w:r>
+        <w:rPr>
+          <w:rFonts w:ascii="ＭＳ Ｐ明朝" w:eastAsia="ＭＳ Ｐ明朝" w:hAnsi="ＭＳ Ｐ明朝" w:cs="ＭＳ Ｐゴシック" w:hint="eastAsia"/>
+          <w:kern w:val="0"/>
+          <w:sz w:val="16"/>
+          <w:szCs w:val="16"/>
+        </w:rPr>
+        <w:t>最新の技術論文を毎日翻訳・読解</w:t>
       </w:r>
     </w:p>
     <w:p>
@@ -3643,20 +3794,48 @@
           <w:sz w:val="16"/>
           <w:szCs w:val="16"/>
         </w:rPr>
-        <w:t>(HTML、CSS、JavaScript、Laravel、jQuery、MySQL、PHPを習得)</w:t>
-      </w:r>
-    </w:p>
-    <w:p>
-      <w:pPr>
-        <w:pStyle w:val="a9"/>
-        <w:ind w:left="840"/>
-        <w:rPr>
-          <w:rFonts w:ascii="ＭＳ Ｐ明朝" w:eastAsia="ＭＳ Ｐ明朝" w:hAnsi="ＭＳ Ｐ明朝" w:cs="ＭＳ Ｐゴシック"/>
-          <w:kern w:val="0"/>
-          <w:sz w:val="16"/>
-          <w:szCs w:val="16"/>
-        </w:rPr>
-      </w:pPr>
+        <w:t>(最新の技術動向に精通)</w:t>
+      </w:r>
+    </w:p>
+    <w:p>
+      <w:pPr>
+        <w:rPr>
+          <w:rFonts w:ascii="ＭＳ Ｐ明朝" w:eastAsia="ＭＳ Ｐ明朝" w:hAnsi="ＭＳ Ｐ明朝" w:cs="ＭＳ Ｐゴシック"/>
+          <w:kern w:val="0"/>
+          <w:sz w:val="16"/>
+          <w:szCs w:val="16"/>
+        </w:rPr>
+      </w:pPr>
+    </w:p>
+    <w:p>
+      <w:pPr>
+        <w:rPr>
+          <w:rFonts w:ascii="ＭＳ Ｐ明朝" w:eastAsia="ＭＳ Ｐ明朝" w:hAnsi="ＭＳ Ｐ明朝" w:cs="ＭＳ Ｐゴシック"/>
+          <w:kern w:val="0"/>
+          <w:sz w:val="16"/>
+          <w:szCs w:val="16"/>
+        </w:rPr>
+      </w:pPr>
+    </w:p>
+    <w:p>
+      <w:pPr>
+        <w:rPr>
+          <w:rFonts w:ascii="ＭＳ Ｐ明朝" w:eastAsia="ＭＳ Ｐ明朝" w:hAnsi="ＭＳ Ｐ明朝" w:cs="ＭＳ Ｐゴシック"/>
+          <w:kern w:val="0"/>
+          <w:sz w:val="16"/>
+          <w:szCs w:val="16"/>
+        </w:rPr>
+      </w:pPr>
+      <w:r>
+        <w:rPr>
+          <w:rFonts w:ascii="ＭＳ Ｐ明朝" w:eastAsia="ＭＳ Ｐ明朝" w:hAnsi="ＭＳ Ｐ明朝" w:cs="ＭＳ Ｐゴシック" w:hint="eastAsia"/>
+          <w:kern w:val="0"/>
+          <w:sz w:val="16"/>
+          <w:szCs w:val="16"/>
+        </w:rPr>
+        <w:lastRenderedPageBreak/>
+        <w:t>＜ポートフォリオ＞</w:t>
+      </w:r>
     </w:p>
     <w:p>
       <w:pPr>
@@ -3671,25 +3850,48 @@
       </w:pPr>
       <w:r>
         <w:rPr>
-          <w:rFonts w:ascii="ＭＳ Ｐ明朝" w:eastAsia="ＭＳ Ｐ明朝" w:hAnsi="ＭＳ Ｐ明朝" w:cs="ＭＳ Ｐゴシック" w:hint="eastAsia"/>
-          <w:kern w:val="0"/>
-          <w:sz w:val="16"/>
-          <w:szCs w:val="16"/>
-        </w:rPr>
-        <w:t>Pythonなどのプログラミング言語を用いたタイピング練習を毎日実施</w:t>
-      </w:r>
-    </w:p>
-    <w:p>
-      <w:pPr>
-        <w:pStyle w:val="a9"/>
-        <w:ind w:left="840"/>
-        <w:rPr>
-          <w:rFonts w:ascii="ＭＳ Ｐ明朝" w:eastAsia="ＭＳ Ｐ明朝" w:hAnsi="ＭＳ Ｐ明朝" w:cs="ＭＳ Ｐゴシック"/>
-          <w:kern w:val="0"/>
-          <w:sz w:val="16"/>
-          <w:szCs w:val="16"/>
-        </w:rPr>
-      </w:pPr>
+          <w:sz w:val="16"/>
+          <w:szCs w:val="16"/>
+        </w:rPr>
+        <w:t xml:space="preserve">GitHub: </w:t>
+      </w:r>
+      <w:hyperlink r:id="rId4" w:history="1">
+        <w:r>
+          <w:rPr>
+            <w:rStyle w:val="ab"/>
+            <w:sz w:val="16"/>
+            <w:szCs w:val="16"/>
+          </w:rPr>
+          <w:t>https://github.com/MKYUKI</w:t>
+        </w:r>
+      </w:hyperlink>
+      <w:r>
+        <w:rPr>
+          <w:rFonts w:hint="eastAsia"/>
+          <w:sz w:val="16"/>
+          <w:szCs w:val="16"/>
+        </w:rPr>
+        <w:t xml:space="preserve">　　</w:t>
+      </w:r>
+      <w:r>
+        <w:rPr>
+          <w:rFonts w:hint="eastAsia"/>
+          <w:sz w:val="16"/>
+          <w:szCs w:val="16"/>
+        </w:rPr>
+        <w:t xml:space="preserve">ポートフォリオサイト: </w:t>
+      </w:r>
+      <w:hyperlink r:id="rId5" w:history="1">
+        <w:r>
+          <w:rPr>
+            <w:rStyle w:val="ab"/>
+            <w:rFonts w:hint="eastAsia"/>
+            <w:sz w:val="16"/>
+            <w:szCs w:val="16"/>
+          </w:rPr>
+          <w:t>https://oo-5qvtc.ondigitalocean.app/</w:t>
+        </w:r>
+      </w:hyperlink>
     </w:p>
     <w:p>
       <w:pPr>
@@ -3709,7 +3911,7 @@
           <w:sz w:val="16"/>
           <w:szCs w:val="16"/>
         </w:rPr>
-        <w:t>最新の技術論文を毎日翻訳・読解</w:t>
+        <w:t>(1) 6ページ構成のWebサイト（Next.js, TypeScript, Tailwind CSS）</w:t>
       </w:r>
     </w:p>
     <w:p>
@@ -3730,7 +3932,7 @@
           <w:sz w:val="16"/>
           <w:szCs w:val="16"/>
         </w:rPr>
-        <w:t>(最新の技術動向に精通)</w:t>
+        <w:t>概要：</w:t>
       </w:r>
     </w:p>
     <w:p>
@@ -3744,16 +3946,15 @@
           <w:szCs w:val="16"/>
         </w:rPr>
       </w:pPr>
-    </w:p>
-    <w:p>
-      <w:pPr>
-        <w:rPr>
-          <w:rFonts w:ascii="ＭＳ Ｐ明朝" w:eastAsia="ＭＳ Ｐ明朝" w:hAnsi="ＭＳ Ｐ明朝" w:cs="ＭＳ Ｐゴシック"/>
-          <w:kern w:val="0"/>
-          <w:sz w:val="16"/>
-          <w:szCs w:val="16"/>
-        </w:rPr>
-      </w:pPr>
+      <w:r>
+        <w:rPr>
+          <w:rFonts w:ascii="ＭＳ Ｐ明朝" w:eastAsia="ＭＳ Ｐ明朝" w:hAnsi="ＭＳ Ｐ明朝" w:cs="ＭＳ Ｐゴシック" w:hint="eastAsia"/>
+          <w:kern w:val="0"/>
+          <w:sz w:val="16"/>
+          <w:szCs w:val="16"/>
+        </w:rPr>
+        <w:t>6ページ構成のWebサイト。UI/UXを意識し、Tailwind CSSでデザインを高速化。ReduxやAxiosを組み合わせ、フロントエンドでのAPI通信を管理。</w:t>
+      </w:r>
     </w:p>
     <w:p>
       <w:pPr>
@@ -3773,7 +3974,7 @@
           <w:sz w:val="16"/>
           <w:szCs w:val="16"/>
         </w:rPr>
-        <w:t>ポートフォリオ</w:t>
+        <w:t>アニメーション効果やレスポンシブ対応を施し、技術デモとしての価値を高めた。</w:t>
       </w:r>
     </w:p>
     <w:p>
@@ -3787,6 +3988,51 @@
           <w:szCs w:val="16"/>
         </w:rPr>
       </w:pPr>
+      <w:r>
+        <w:rPr>
+          <w:rFonts w:ascii="ＭＳ Ｐ明朝" w:eastAsia="ＭＳ Ｐ明朝" w:hAnsi="ＭＳ Ｐ明朝" w:cs="ＭＳ Ｐゴシック" w:hint="eastAsia"/>
+          <w:kern w:val="0"/>
+          <w:sz w:val="16"/>
+          <w:szCs w:val="16"/>
+        </w:rPr>
+        <w:t>主な機能：シンプルかつ拡張性のあるページ遷移</w:t>
+      </w:r>
+      <w:r>
+        <w:rPr>
+          <w:rFonts w:ascii="ＭＳ Ｐ明朝" w:eastAsia="ＭＳ Ｐ明朝" w:hAnsi="ＭＳ Ｐ明朝" w:cs="ＭＳ Ｐゴシック" w:hint="eastAsia"/>
+          <w:kern w:val="0"/>
+          <w:sz w:val="16"/>
+          <w:szCs w:val="16"/>
+        </w:rPr>
+        <w:t>、</w:t>
+      </w:r>
+      <w:r>
+        <w:rPr>
+          <w:rFonts w:ascii="ＭＳ Ｐ明朝" w:eastAsia="ＭＳ Ｐ明朝" w:hAnsi="ＭＳ Ｐ明朝" w:cs="ＭＳ Ｐゴシック" w:hint="eastAsia"/>
+          <w:kern w:val="0"/>
+          <w:sz w:val="16"/>
+          <w:szCs w:val="16"/>
+        </w:rPr>
+        <w:t>API接続（fetch / Axios）</w:t>
+      </w:r>
+      <w:r>
+        <w:rPr>
+          <w:rFonts w:ascii="ＭＳ Ｐ明朝" w:eastAsia="ＭＳ Ｐ明朝" w:hAnsi="ＭＳ Ｐ明朝" w:cs="ＭＳ Ｐゴシック" w:hint="eastAsia"/>
+          <w:kern w:val="0"/>
+          <w:sz w:val="16"/>
+          <w:szCs w:val="16"/>
+        </w:rPr>
+        <w:t>、</w:t>
+      </w:r>
+      <w:r>
+        <w:rPr>
+          <w:rFonts w:ascii="ＭＳ Ｐ明朝" w:eastAsia="ＭＳ Ｐ明朝" w:hAnsi="ＭＳ Ｐ明朝" w:cs="ＭＳ Ｐゴシック" w:hint="eastAsia"/>
+          <w:kern w:val="0"/>
+          <w:sz w:val="16"/>
+          <w:szCs w:val="16"/>
+        </w:rPr>
+        <w:t>必要最小限のJSアニメ＋CSSアニメーションを組み込み</w:t>
+      </w:r>
     </w:p>
     <w:p>
       <w:pPr>
@@ -3806,238 +4052,9 @@
           <w:sz w:val="16"/>
           <w:szCs w:val="16"/>
         </w:rPr>
-        <w:t>(1) 6ページ構成のWebサイト（Next.js, TypeScript, Tailwind CSS）</w:t>
-      </w:r>
-    </w:p>
-    <w:p>
-      <w:pPr>
-        <w:pStyle w:val="a9"/>
-        <w:ind w:left="0"/>
-        <w:rPr>
-          <w:rFonts w:ascii="ＭＳ Ｐ明朝" w:eastAsia="ＭＳ Ｐ明朝" w:hAnsi="ＭＳ Ｐ明朝" w:cs="ＭＳ Ｐゴシック"/>
-          <w:kern w:val="0"/>
-          <w:sz w:val="16"/>
-          <w:szCs w:val="16"/>
-        </w:rPr>
-      </w:pPr>
-      <w:r>
-        <w:rPr>
-          <w:rFonts w:ascii="ＭＳ Ｐ明朝" w:eastAsia="ＭＳ Ｐ明朝" w:hAnsi="ＭＳ Ｐ明朝" w:cs="ＭＳ Ｐゴシック" w:hint="eastAsia"/>
-          <w:kern w:val="0"/>
-          <w:sz w:val="16"/>
-          <w:szCs w:val="16"/>
-        </w:rPr>
-        <w:t>概要：</w:t>
-      </w:r>
-    </w:p>
-    <w:p>
-      <w:pPr>
-        <w:pStyle w:val="a9"/>
-        <w:ind w:left="0"/>
-        <w:rPr>
-          <w:rFonts w:ascii="ＭＳ Ｐ明朝" w:eastAsia="ＭＳ Ｐ明朝" w:hAnsi="ＭＳ Ｐ明朝" w:cs="ＭＳ Ｐゴシック"/>
-          <w:kern w:val="0"/>
-          <w:sz w:val="16"/>
-          <w:szCs w:val="16"/>
-        </w:rPr>
-      </w:pPr>
-      <w:r>
-        <w:rPr>
-          <w:rFonts w:ascii="ＭＳ Ｐ明朝" w:eastAsia="ＭＳ Ｐ明朝" w:hAnsi="ＭＳ Ｐ明朝" w:cs="ＭＳ Ｐゴシック" w:hint="eastAsia"/>
-          <w:kern w:val="0"/>
-          <w:sz w:val="16"/>
-          <w:szCs w:val="16"/>
-        </w:rPr>
-        <w:t>6ページ構成のWebサイト。UI/UXを意識し、Tailwind CSSでデザインを高速化。Reduxや</w:t>
-      </w:r>
-      <w:proofErr w:type="spellStart"/>
-      <w:r>
-        <w:rPr>
-          <w:rFonts w:ascii="ＭＳ Ｐ明朝" w:eastAsia="ＭＳ Ｐ明朝" w:hAnsi="ＭＳ Ｐ明朝" w:cs="ＭＳ Ｐゴシック" w:hint="eastAsia"/>
-          <w:kern w:val="0"/>
-          <w:sz w:val="16"/>
-          <w:szCs w:val="16"/>
-        </w:rPr>
-        <w:t>Axios</w:t>
-      </w:r>
-      <w:proofErr w:type="spellEnd"/>
-      <w:r>
-        <w:rPr>
-          <w:rFonts w:ascii="ＭＳ Ｐ明朝" w:eastAsia="ＭＳ Ｐ明朝" w:hAnsi="ＭＳ Ｐ明朝" w:cs="ＭＳ Ｐゴシック" w:hint="eastAsia"/>
-          <w:kern w:val="0"/>
-          <w:sz w:val="16"/>
-          <w:szCs w:val="16"/>
-        </w:rPr>
-        <w:t>を組み合わせ、フロントエンドでのAPI通信を管理。</w:t>
-      </w:r>
-    </w:p>
-    <w:p>
-      <w:pPr>
-        <w:pStyle w:val="a9"/>
-        <w:ind w:left="0"/>
-        <w:rPr>
-          <w:rFonts w:ascii="ＭＳ Ｐ明朝" w:eastAsia="ＭＳ Ｐ明朝" w:hAnsi="ＭＳ Ｐ明朝" w:cs="ＭＳ Ｐゴシック"/>
-          <w:kern w:val="0"/>
-          <w:sz w:val="16"/>
-          <w:szCs w:val="16"/>
-        </w:rPr>
-      </w:pPr>
-      <w:r>
-        <w:rPr>
-          <w:rFonts w:ascii="ＭＳ Ｐ明朝" w:eastAsia="ＭＳ Ｐ明朝" w:hAnsi="ＭＳ Ｐ明朝" w:cs="ＭＳ Ｐゴシック" w:hint="eastAsia"/>
-          <w:kern w:val="0"/>
-          <w:sz w:val="16"/>
-          <w:szCs w:val="16"/>
-        </w:rPr>
-        <w:t>アニメーション効果やレスポンシブ対応を施し、技術デモとしての価値を高めた。</w:t>
-      </w:r>
-    </w:p>
-    <w:p>
-      <w:pPr>
-        <w:pStyle w:val="a9"/>
-        <w:ind w:left="0"/>
-        <w:rPr>
-          <w:rFonts w:ascii="ＭＳ Ｐ明朝" w:eastAsia="ＭＳ Ｐ明朝" w:hAnsi="ＭＳ Ｐ明朝" w:cs="ＭＳ Ｐゴシック"/>
-          <w:kern w:val="0"/>
-          <w:sz w:val="16"/>
-          <w:szCs w:val="16"/>
-        </w:rPr>
-      </w:pPr>
-      <w:r>
-        <w:rPr>
-          <w:rFonts w:ascii="ＭＳ Ｐ明朝" w:eastAsia="ＭＳ Ｐ明朝" w:hAnsi="ＭＳ Ｐ明朝" w:cs="ＭＳ Ｐゴシック" w:hint="eastAsia"/>
-          <w:kern w:val="0"/>
-          <w:sz w:val="16"/>
-          <w:szCs w:val="16"/>
-        </w:rPr>
-        <w:t>主な機能：</w:t>
-      </w:r>
-    </w:p>
-    <w:p>
-      <w:pPr>
-        <w:pStyle w:val="a9"/>
-        <w:ind w:left="0"/>
-        <w:rPr>
-          <w:rFonts w:ascii="ＭＳ Ｐ明朝" w:eastAsia="ＭＳ Ｐ明朝" w:hAnsi="ＭＳ Ｐ明朝" w:cs="ＭＳ Ｐゴシック"/>
-          <w:kern w:val="0"/>
-          <w:sz w:val="16"/>
-          <w:szCs w:val="16"/>
-        </w:rPr>
-      </w:pPr>
-      <w:r>
-        <w:rPr>
-          <w:rFonts w:ascii="ＭＳ Ｐ明朝" w:eastAsia="ＭＳ Ｐ明朝" w:hAnsi="ＭＳ Ｐ明朝" w:cs="ＭＳ Ｐゴシック" w:hint="eastAsia"/>
-          <w:kern w:val="0"/>
-          <w:sz w:val="16"/>
-          <w:szCs w:val="16"/>
-        </w:rPr>
-        <w:t>シンプルかつ拡張性のあるページ遷移</w:t>
-      </w:r>
-    </w:p>
-    <w:p>
-      <w:pPr>
-        <w:pStyle w:val="a9"/>
-        <w:ind w:left="0"/>
-        <w:rPr>
-          <w:rFonts w:ascii="ＭＳ Ｐ明朝" w:eastAsia="ＭＳ Ｐ明朝" w:hAnsi="ＭＳ Ｐ明朝" w:cs="ＭＳ Ｐゴシック"/>
-          <w:kern w:val="0"/>
-          <w:sz w:val="16"/>
-          <w:szCs w:val="16"/>
-        </w:rPr>
-      </w:pPr>
-      <w:r>
-        <w:rPr>
-          <w:rFonts w:ascii="ＭＳ Ｐ明朝" w:eastAsia="ＭＳ Ｐ明朝" w:hAnsi="ＭＳ Ｐ明朝" w:cs="ＭＳ Ｐゴシック" w:hint="eastAsia"/>
-          <w:kern w:val="0"/>
-          <w:sz w:val="16"/>
-          <w:szCs w:val="16"/>
-        </w:rPr>
-        <w:t xml:space="preserve">API接続（fetch / </w:t>
-      </w:r>
-      <w:proofErr w:type="spellStart"/>
-      <w:r>
-        <w:rPr>
-          <w:rFonts w:ascii="ＭＳ Ｐ明朝" w:eastAsia="ＭＳ Ｐ明朝" w:hAnsi="ＭＳ Ｐ明朝" w:cs="ＭＳ Ｐゴシック" w:hint="eastAsia"/>
-          <w:kern w:val="0"/>
-          <w:sz w:val="16"/>
-          <w:szCs w:val="16"/>
-        </w:rPr>
-        <w:t>Axios</w:t>
-      </w:r>
-      <w:proofErr w:type="spellEnd"/>
-      <w:r>
-        <w:rPr>
-          <w:rFonts w:ascii="ＭＳ Ｐ明朝" w:eastAsia="ＭＳ Ｐ明朝" w:hAnsi="ＭＳ Ｐ明朝" w:cs="ＭＳ Ｐゴシック" w:hint="eastAsia"/>
-          <w:kern w:val="0"/>
-          <w:sz w:val="16"/>
-          <w:szCs w:val="16"/>
-        </w:rPr>
-        <w:t>）</w:t>
-      </w:r>
-    </w:p>
-    <w:p>
-      <w:pPr>
-        <w:pStyle w:val="a9"/>
-        <w:ind w:left="0"/>
-        <w:rPr>
-          <w:rFonts w:ascii="ＭＳ Ｐ明朝" w:eastAsia="ＭＳ Ｐ明朝" w:hAnsi="ＭＳ Ｐ明朝" w:cs="ＭＳ Ｐゴシック"/>
-          <w:kern w:val="0"/>
-          <w:sz w:val="16"/>
-          <w:szCs w:val="16"/>
-        </w:rPr>
-      </w:pPr>
-      <w:r>
-        <w:rPr>
-          <w:rFonts w:ascii="ＭＳ Ｐ明朝" w:eastAsia="ＭＳ Ｐ明朝" w:hAnsi="ＭＳ Ｐ明朝" w:cs="ＭＳ Ｐゴシック" w:hint="eastAsia"/>
-          <w:kern w:val="0"/>
-          <w:sz w:val="16"/>
-          <w:szCs w:val="16"/>
-        </w:rPr>
-        <w:t>必要最小限のJSアニメ＋CSSアニメーションを組み込み</w:t>
-      </w:r>
-    </w:p>
-    <w:p>
-      <w:pPr>
-        <w:pStyle w:val="a9"/>
-        <w:ind w:left="0"/>
-        <w:rPr>
-          <w:rFonts w:ascii="ＭＳ Ｐ明朝" w:eastAsia="ＭＳ Ｐ明朝" w:hAnsi="ＭＳ Ｐ明朝" w:cs="ＭＳ Ｐゴシック"/>
-          <w:kern w:val="0"/>
-          <w:sz w:val="16"/>
-          <w:szCs w:val="16"/>
-        </w:rPr>
-      </w:pPr>
-      <w:r>
-        <w:rPr>
-          <w:rFonts w:ascii="ＭＳ Ｐ明朝" w:eastAsia="ＭＳ Ｐ明朝" w:hAnsi="ＭＳ Ｐ明朝" w:cs="ＭＳ Ｐゴシック" w:hint="eastAsia"/>
-          <w:kern w:val="0"/>
-          <w:sz w:val="16"/>
-          <w:szCs w:val="16"/>
-        </w:rPr>
-        <w:t>URL：</w:t>
-      </w:r>
-    </w:p>
-    <w:p>
-      <w:pPr>
-        <w:pStyle w:val="a9"/>
-        <w:ind w:left="0"/>
-        <w:rPr>
-          <w:rFonts w:ascii="ＭＳ Ｐ明朝" w:eastAsia="ＭＳ Ｐ明朝" w:hAnsi="ＭＳ Ｐ明朝" w:cs="ＭＳ Ｐゴシック"/>
-          <w:kern w:val="0"/>
-          <w:sz w:val="16"/>
-          <w:szCs w:val="16"/>
-        </w:rPr>
-      </w:pPr>
-      <w:r>
-        <w:rPr>
-          <w:rFonts w:ascii="ＭＳ Ｐ明朝" w:eastAsia="ＭＳ Ｐ明朝" w:hAnsi="ＭＳ Ｐ明朝" w:cs="ＭＳ Ｐゴシック" w:hint="eastAsia"/>
-          <w:kern w:val="0"/>
-          <w:sz w:val="16"/>
-          <w:szCs w:val="16"/>
-        </w:rPr>
         <w:t xml:space="preserve">[WebサイトURL] </w:t>
       </w:r>
-      <w:hyperlink r:id="rId4" w:history="1">
+      <w:hyperlink r:id="rId6" w:history="1">
         <w:r>
           <w:rPr>
             <w:rStyle w:val="ab"/>
@@ -4070,7 +4087,7 @@
         </w:rPr>
         <w:t xml:space="preserve">GitHub：[ソースコード] </w:t>
       </w:r>
-      <w:hyperlink r:id="rId5" w:history="1">
+      <w:hyperlink r:id="rId7" w:history="1">
         <w:r>
           <w:rPr>
             <w:rStyle w:val="ab"/>
@@ -4106,6 +4123,24 @@
           <w:szCs w:val="16"/>
         </w:rPr>
       </w:pPr>
+      <w:r>
+        <w:rPr>
+          <w:rFonts w:ascii="ＭＳ Ｐ明朝" w:eastAsia="ＭＳ Ｐ明朝" w:hAnsi="ＭＳ Ｐ明朝" w:cs="ＭＳ Ｐゴシック"/>
+          <w:kern w:val="0"/>
+          <w:sz w:val="16"/>
+          <w:szCs w:val="16"/>
+        </w:rPr>
+        <w:t>(2)</w:t>
+      </w:r>
+      <w:r>
+        <w:rPr>
+          <w:rFonts w:ascii="ＭＳ Ｐ明朝" w:eastAsia="ＭＳ Ｐ明朝" w:hAnsi="ＭＳ Ｐ明朝" w:cs="ＭＳ Ｐゴシック" w:hint="eastAsia"/>
+          <w:kern w:val="0"/>
+          <w:sz w:val="16"/>
+          <w:szCs w:val="16"/>
+        </w:rPr>
+        <w:t>テキストから音声データ変換ツール</w:t>
+      </w:r>
     </w:p>
     <w:p>
       <w:pPr>
@@ -4120,21 +4155,12 @@
       </w:pPr>
       <w:r>
         <w:rPr>
-          <w:rFonts w:ascii="ＭＳ Ｐ明朝" w:eastAsia="ＭＳ Ｐ明朝" w:hAnsi="ＭＳ Ｐ明朝" w:cs="ＭＳ Ｐゴシック"/>
-          <w:kern w:val="0"/>
-          <w:sz w:val="16"/>
-          <w:szCs w:val="16"/>
-        </w:rPr>
-        <w:t>(2)</w:t>
-      </w:r>
-      <w:r>
-        <w:rPr>
-          <w:rFonts w:ascii="ＭＳ Ｐ明朝" w:eastAsia="ＭＳ Ｐ明朝" w:hAnsi="ＭＳ Ｐ明朝" w:cs="ＭＳ Ｐゴシック" w:hint="eastAsia"/>
-          <w:kern w:val="0"/>
-          <w:sz w:val="16"/>
-          <w:szCs w:val="16"/>
-        </w:rPr>
-        <w:t>テキストから音声データ変換ツール</w:t>
+          <w:rFonts w:ascii="ＭＳ Ｐ明朝" w:eastAsia="ＭＳ Ｐ明朝" w:hAnsi="ＭＳ Ｐ明朝" w:cs="ＭＳ Ｐゴシック" w:hint="eastAsia"/>
+          <w:kern w:val="0"/>
+          <w:sz w:val="16"/>
+          <w:szCs w:val="16"/>
+        </w:rPr>
+        <w:t>概要：</w:t>
       </w:r>
     </w:p>
     <w:p>
@@ -4155,7 +4181,47 @@
           <w:sz w:val="16"/>
           <w:szCs w:val="16"/>
         </w:rPr>
-        <w:t>概要：</w:t>
+        <w:t>Python（</w:t>
+      </w:r>
+      <w:proofErr w:type="spellStart"/>
+      <w:r>
+        <w:rPr>
+          <w:rFonts w:ascii="ＭＳ Ｐ明朝" w:eastAsia="ＭＳ Ｐ明朝" w:hAnsi="ＭＳ Ｐ明朝" w:cs="ＭＳ Ｐゴシック" w:hint="eastAsia"/>
+          <w:kern w:val="0"/>
+          <w:sz w:val="16"/>
+          <w:szCs w:val="16"/>
+        </w:rPr>
+        <w:t>Streamlit</w:t>
+      </w:r>
+      <w:proofErr w:type="spellEnd"/>
+      <w:r>
+        <w:rPr>
+          <w:rFonts w:ascii="ＭＳ Ｐ明朝" w:eastAsia="ＭＳ Ｐ明朝" w:hAnsi="ＭＳ Ｐ明朝" w:cs="ＭＳ Ｐゴシック" w:hint="eastAsia"/>
+          <w:kern w:val="0"/>
+          <w:sz w:val="16"/>
+          <w:szCs w:val="16"/>
+        </w:rPr>
+        <w:t>）で開発したWebアプリ。ユーザーがアップロードした.txtファイルを音声合成（</w:t>
+      </w:r>
+      <w:proofErr w:type="spellStart"/>
+      <w:r>
+        <w:rPr>
+          <w:rFonts w:ascii="ＭＳ Ｐ明朝" w:eastAsia="ＭＳ Ｐ明朝" w:hAnsi="ＭＳ Ｐ明朝" w:cs="ＭＳ Ｐゴシック" w:hint="eastAsia"/>
+          <w:kern w:val="0"/>
+          <w:sz w:val="16"/>
+          <w:szCs w:val="16"/>
+        </w:rPr>
+        <w:t>gTTS</w:t>
+      </w:r>
+      <w:proofErr w:type="spellEnd"/>
+      <w:r>
+        <w:rPr>
+          <w:rFonts w:ascii="ＭＳ Ｐ明朝" w:eastAsia="ＭＳ Ｐ明朝" w:hAnsi="ＭＳ Ｐ明朝" w:cs="ＭＳ Ｐゴシック" w:hint="eastAsia"/>
+          <w:kern w:val="0"/>
+          <w:sz w:val="16"/>
+          <w:szCs w:val="16"/>
+        </w:rPr>
+        <w:t>, pyttsx3）で読み上げデータに変換し、MP3形式でダウンロード可能に。</w:t>
       </w:r>
     </w:p>
     <w:p>
@@ -4176,47 +4242,7 @@
           <w:sz w:val="16"/>
           <w:szCs w:val="16"/>
         </w:rPr>
-        <w:t>Python（</w:t>
-      </w:r>
-      <w:proofErr w:type="spellStart"/>
-      <w:r>
-        <w:rPr>
-          <w:rFonts w:ascii="ＭＳ Ｐ明朝" w:eastAsia="ＭＳ Ｐ明朝" w:hAnsi="ＭＳ Ｐ明朝" w:cs="ＭＳ Ｐゴシック" w:hint="eastAsia"/>
-          <w:kern w:val="0"/>
-          <w:sz w:val="16"/>
-          <w:szCs w:val="16"/>
-        </w:rPr>
-        <w:t>Streamlit</w:t>
-      </w:r>
-      <w:proofErr w:type="spellEnd"/>
-      <w:r>
-        <w:rPr>
-          <w:rFonts w:ascii="ＭＳ Ｐ明朝" w:eastAsia="ＭＳ Ｐ明朝" w:hAnsi="ＭＳ Ｐ明朝" w:cs="ＭＳ Ｐゴシック" w:hint="eastAsia"/>
-          <w:kern w:val="0"/>
-          <w:sz w:val="16"/>
-          <w:szCs w:val="16"/>
-        </w:rPr>
-        <w:t>）で開発したWebアプリ。ユーザーがアップロードした.txtファイルを音声合成（</w:t>
-      </w:r>
-      <w:proofErr w:type="spellStart"/>
-      <w:r>
-        <w:rPr>
-          <w:rFonts w:ascii="ＭＳ Ｐ明朝" w:eastAsia="ＭＳ Ｐ明朝" w:hAnsi="ＭＳ Ｐ明朝" w:cs="ＭＳ Ｐゴシック" w:hint="eastAsia"/>
-          <w:kern w:val="0"/>
-          <w:sz w:val="16"/>
-          <w:szCs w:val="16"/>
-        </w:rPr>
-        <w:t>gTTS</w:t>
-      </w:r>
-      <w:proofErr w:type="spellEnd"/>
-      <w:r>
-        <w:rPr>
-          <w:rFonts w:ascii="ＭＳ Ｐ明朝" w:eastAsia="ＭＳ Ｐ明朝" w:hAnsi="ＭＳ Ｐ明朝" w:cs="ＭＳ Ｐゴシック" w:hint="eastAsia"/>
-          <w:kern w:val="0"/>
-          <w:sz w:val="16"/>
-          <w:szCs w:val="16"/>
-        </w:rPr>
-        <w:t>, pyttsx3）で読み上げデータに変換し、MP3形式でダウンロード可能に。</w:t>
+        <w:t>視覚障害者や音声コンテンツ作成者など、幅広いユーザーの利用を想定。</w:t>
       </w:r>
     </w:p>
     <w:p>
@@ -4237,7 +4263,7 @@
           <w:sz w:val="16"/>
           <w:szCs w:val="16"/>
         </w:rPr>
-        <w:t>視覚障害者や音声コンテンツ作成者など、幅広いユーザーの利用を想定。</w:t>
+        <w:t>主な技術スタック：</w:t>
       </w:r>
     </w:p>
     <w:p>
@@ -4253,12 +4279,52 @@
       </w:pPr>
       <w:r>
         <w:rPr>
-          <w:rFonts w:ascii="ＭＳ Ｐ明朝" w:eastAsia="ＭＳ Ｐ明朝" w:hAnsi="ＭＳ Ｐ明朝" w:cs="ＭＳ Ｐゴシック" w:hint="eastAsia"/>
-          <w:kern w:val="0"/>
-          <w:sz w:val="16"/>
-          <w:szCs w:val="16"/>
-        </w:rPr>
-        <w:t>主な技術スタック：</w:t>
+          <w:rFonts w:ascii="ＭＳ Ｐ明朝" w:eastAsia="ＭＳ Ｐ明朝" w:hAnsi="ＭＳ Ｐ明朝" w:cs="ＭＳ Ｐゴシック"/>
+          <w:kern w:val="0"/>
+          <w:sz w:val="16"/>
+          <w:szCs w:val="16"/>
+        </w:rPr>
+        <w:t xml:space="preserve">Python, </w:t>
+      </w:r>
+      <w:proofErr w:type="spellStart"/>
+      <w:r>
+        <w:rPr>
+          <w:rFonts w:ascii="ＭＳ Ｐ明朝" w:eastAsia="ＭＳ Ｐ明朝" w:hAnsi="ＭＳ Ｐ明朝" w:cs="ＭＳ Ｐゴシック"/>
+          <w:kern w:val="0"/>
+          <w:sz w:val="16"/>
+          <w:szCs w:val="16"/>
+        </w:rPr>
+        <w:t>Streamlit</w:t>
+      </w:r>
+      <w:proofErr w:type="spellEnd"/>
+      <w:r>
+        <w:rPr>
+          <w:rFonts w:ascii="ＭＳ Ｐ明朝" w:eastAsia="ＭＳ Ｐ明朝" w:hAnsi="ＭＳ Ｐ明朝" w:cs="ＭＳ Ｐゴシック"/>
+          <w:kern w:val="0"/>
+          <w:sz w:val="16"/>
+          <w:szCs w:val="16"/>
+        </w:rPr>
+        <w:t xml:space="preserve">, </w:t>
+      </w:r>
+      <w:proofErr w:type="spellStart"/>
+      <w:r>
+        <w:rPr>
+          <w:rFonts w:ascii="ＭＳ Ｐ明朝" w:eastAsia="ＭＳ Ｐ明朝" w:hAnsi="ＭＳ Ｐ明朝" w:cs="ＭＳ Ｐゴシック"/>
+          <w:kern w:val="0"/>
+          <w:sz w:val="16"/>
+          <w:szCs w:val="16"/>
+        </w:rPr>
+        <w:t>gTTS</w:t>
+      </w:r>
+      <w:proofErr w:type="spellEnd"/>
+      <w:r>
+        <w:rPr>
+          <w:rFonts w:ascii="ＭＳ Ｐ明朝" w:eastAsia="ＭＳ Ｐ明朝" w:hAnsi="ＭＳ Ｐ明朝" w:cs="ＭＳ Ｐゴシック"/>
+          <w:kern w:val="0"/>
+          <w:sz w:val="16"/>
+          <w:szCs w:val="16"/>
+        </w:rPr>
+        <w:t>, Pyttsx3, NumPy, Pandas, GitHub</w:t>
       </w:r>
     </w:p>
     <w:p>
@@ -4274,88 +4340,6 @@
       </w:pPr>
       <w:r>
         <w:rPr>
-          <w:rFonts w:ascii="ＭＳ Ｐ明朝" w:eastAsia="ＭＳ Ｐ明朝" w:hAnsi="ＭＳ Ｐ明朝" w:cs="ＭＳ Ｐゴシック"/>
-          <w:kern w:val="0"/>
-          <w:sz w:val="16"/>
-          <w:szCs w:val="16"/>
-        </w:rPr>
-        <w:t xml:space="preserve">Python, </w:t>
-      </w:r>
-      <w:proofErr w:type="spellStart"/>
-      <w:r>
-        <w:rPr>
-          <w:rFonts w:ascii="ＭＳ Ｐ明朝" w:eastAsia="ＭＳ Ｐ明朝" w:hAnsi="ＭＳ Ｐ明朝" w:cs="ＭＳ Ｐゴシック"/>
-          <w:kern w:val="0"/>
-          <w:sz w:val="16"/>
-          <w:szCs w:val="16"/>
-        </w:rPr>
-        <w:t>Streamlit</w:t>
-      </w:r>
-      <w:proofErr w:type="spellEnd"/>
-      <w:r>
-        <w:rPr>
-          <w:rFonts w:ascii="ＭＳ Ｐ明朝" w:eastAsia="ＭＳ Ｐ明朝" w:hAnsi="ＭＳ Ｐ明朝" w:cs="ＭＳ Ｐゴシック"/>
-          <w:kern w:val="0"/>
-          <w:sz w:val="16"/>
-          <w:szCs w:val="16"/>
-        </w:rPr>
-        <w:t xml:space="preserve">, </w:t>
-      </w:r>
-      <w:proofErr w:type="spellStart"/>
-      <w:r>
-        <w:rPr>
-          <w:rFonts w:ascii="ＭＳ Ｐ明朝" w:eastAsia="ＭＳ Ｐ明朝" w:hAnsi="ＭＳ Ｐ明朝" w:cs="ＭＳ Ｐゴシック"/>
-          <w:kern w:val="0"/>
-          <w:sz w:val="16"/>
-          <w:szCs w:val="16"/>
-        </w:rPr>
-        <w:t>gTTS</w:t>
-      </w:r>
-      <w:proofErr w:type="spellEnd"/>
-      <w:r>
-        <w:rPr>
-          <w:rFonts w:ascii="ＭＳ Ｐ明朝" w:eastAsia="ＭＳ Ｐ明朝" w:hAnsi="ＭＳ Ｐ明朝" w:cs="ＭＳ Ｐゴシック"/>
-          <w:kern w:val="0"/>
-          <w:sz w:val="16"/>
-          <w:szCs w:val="16"/>
-        </w:rPr>
-        <w:t>, Pyttsx3, NumPy, Pandas, GitHub</w:t>
-      </w:r>
-    </w:p>
-    <w:p>
-      <w:pPr>
-        <w:pStyle w:val="a9"/>
-        <w:ind w:left="0"/>
-        <w:rPr>
-          <w:rFonts w:ascii="ＭＳ Ｐ明朝" w:eastAsia="ＭＳ Ｐ明朝" w:hAnsi="ＭＳ Ｐ明朝" w:cs="ＭＳ Ｐゴシック"/>
-          <w:kern w:val="0"/>
-          <w:sz w:val="16"/>
-          <w:szCs w:val="16"/>
-        </w:rPr>
-      </w:pPr>
-      <w:r>
-        <w:rPr>
-          <w:rFonts w:ascii="ＭＳ Ｐ明朝" w:eastAsia="ＭＳ Ｐ明朝" w:hAnsi="ＭＳ Ｐ明朝" w:cs="ＭＳ Ｐゴシック" w:hint="eastAsia"/>
-          <w:kern w:val="0"/>
-          <w:sz w:val="16"/>
-          <w:szCs w:val="16"/>
-        </w:rPr>
-        <w:t>URL：</w:t>
-      </w:r>
-    </w:p>
-    <w:p>
-      <w:pPr>
-        <w:pStyle w:val="a9"/>
-        <w:ind w:left="0"/>
-        <w:rPr>
-          <w:rFonts w:ascii="ＭＳ Ｐ明朝" w:eastAsia="ＭＳ Ｐ明朝" w:hAnsi="ＭＳ Ｐ明朝" w:cs="ＭＳ Ｐゴシック"/>
-          <w:kern w:val="0"/>
-          <w:sz w:val="16"/>
-          <w:szCs w:val="16"/>
-        </w:rPr>
-      </w:pPr>
-      <w:r>
-        <w:rPr>
           <w:rFonts w:ascii="ＭＳ Ｐ明朝" w:eastAsia="ＭＳ Ｐ明朝" w:hAnsi="ＭＳ Ｐ明朝" w:cs="ＭＳ Ｐゴシック" w:hint="eastAsia"/>
           <w:kern w:val="0"/>
           <w:sz w:val="16"/>
@@ -4363,7 +4347,7 @@
         </w:rPr>
         <w:t xml:space="preserve">[アプリURL] </w:t>
       </w:r>
-      <w:hyperlink r:id="rId6" w:history="1">
+      <w:hyperlink r:id="rId8" w:history="1">
         <w:r>
           <w:rPr>
             <w:rStyle w:val="ab"/>
@@ -4381,8 +4365,6 @@
         <w:pStyle w:val="a9"/>
         <w:ind w:left="0"/>
         <w:rPr>
-          <w:rFonts w:ascii="ＭＳ Ｐ明朝" w:eastAsia="ＭＳ Ｐ明朝" w:hAnsi="ＭＳ Ｐ明朝" w:cs="ＭＳ Ｐゴシック"/>
-          <w:kern w:val="0"/>
           <w:sz w:val="16"/>
           <w:szCs w:val="16"/>
         </w:rPr>
@@ -4396,7 +4378,7 @@
         </w:rPr>
         <w:t xml:space="preserve">[GitHub] </w:t>
       </w:r>
-      <w:hyperlink r:id="rId7" w:history="1">
+      <w:hyperlink r:id="rId9" w:history="1">
         <w:r>
           <w:rPr>
             <w:rStyle w:val="ab"/>
@@ -4412,18 +4394,6 @@
     <w:p>
       <w:pPr>
         <w:rPr>
-          <w:rFonts w:ascii="ＭＳ Ｐ明朝" w:eastAsia="ＭＳ Ｐ明朝" w:hAnsi="ＭＳ Ｐ明朝" w:cs="ＭＳ Ｐゴシック"/>
-          <w:kern w:val="0"/>
-          <w:sz w:val="16"/>
-          <w:szCs w:val="16"/>
-        </w:rPr>
-      </w:pPr>
-    </w:p>
-    <w:p>
-      <w:pPr>
-        <w:rPr>
-          <w:rFonts w:ascii="ＭＳ Ｐ明朝" w:eastAsia="ＭＳ Ｐ明朝" w:hAnsi="ＭＳ Ｐ明朝" w:cs="ＭＳ Ｐゴシック"/>
-          <w:kern w:val="0"/>
           <w:sz w:val="16"/>
           <w:szCs w:val="16"/>
         </w:rPr>
@@ -4442,30 +4412,38 @@
           <w:sz w:val="16"/>
           <w:szCs w:val="16"/>
         </w:rPr>
+        <w:t>＜</w:t>
+      </w:r>
+      <w:r>
+        <w:rPr>
+          <w:rFonts w:hint="eastAsia"/>
+          <w:sz w:val="16"/>
+          <w:szCs w:val="16"/>
+        </w:rPr>
         <w:t>本の執筆</w:t>
       </w:r>
-    </w:p>
-    <w:p>
-      <w:pPr>
-        <w:rPr>
-          <w:sz w:val="16"/>
-          <w:szCs w:val="16"/>
-        </w:rPr>
-      </w:pPr>
-    </w:p>
-    <w:p>
-      <w:pPr>
-        <w:rPr>
-          <w:sz w:val="16"/>
-          <w:szCs w:val="16"/>
-        </w:rPr>
-      </w:pPr>
       <w:r>
         <w:rPr>
           <w:rFonts w:hint="eastAsia"/>
           <w:sz w:val="16"/>
           <w:szCs w:val="16"/>
         </w:rPr>
+        <w:t>＞</w:t>
+      </w:r>
+    </w:p>
+    <w:p>
+      <w:pPr>
+        <w:rPr>
+          <w:sz w:val="16"/>
+          <w:szCs w:val="16"/>
+        </w:rPr>
+      </w:pPr>
+      <w:r>
+        <w:rPr>
+          <w:rFonts w:hint="eastAsia"/>
+          <w:sz w:val="16"/>
+          <w:szCs w:val="16"/>
+        </w:rPr>
         <w:t>8</w:t>
       </w:r>
       <w:r>
@@ -4539,7 +4517,6 @@
           <w:sz w:val="16"/>
           <w:szCs w:val="16"/>
         </w:rPr>
-        <w:lastRenderedPageBreak/>
         <w:t>amazonkindle</w:t>
       </w:r>
       <w:proofErr w:type="spellEnd"/>
@@ -4558,7 +4535,7 @@
         </w:rPr>
         <w:t>--[JP]amazonkindleURL(</w:t>
       </w:r>
-      <w:hyperlink r:id="rId8" w:history="1">
+      <w:hyperlink r:id="rId10" w:history="1">
         <w:r>
           <w:rPr>
             <w:rStyle w:val="ab"/>
@@ -4598,7 +4575,7 @@
         </w:rPr>
         <w:t>--[US]amazonkindleURL(</w:t>
       </w:r>
-      <w:hyperlink r:id="rId9" w:history="1">
+      <w:hyperlink r:id="rId11" w:history="1">
         <w:r>
           <w:rPr>
             <w:rStyle w:val="ab"/>
@@ -4727,7 +4704,7 @@
           <w:szCs w:val="16"/>
         </w:rPr>
       </w:pPr>
-      <w:hyperlink r:id="rId10" w:history="1">
+      <w:hyperlink r:id="rId12" w:history="1">
         <w:r>
           <w:rPr>
             <w:rStyle w:val="ab"/>
@@ -4752,20 +4729,13 @@
           <w:szCs w:val="16"/>
         </w:rPr>
       </w:pPr>
-    </w:p>
-    <w:p>
-      <w:pPr>
-        <w:rPr>
-          <w:sz w:val="16"/>
-          <w:szCs w:val="16"/>
-        </w:rPr>
-      </w:pPr>
       <w:r>
         <w:rPr>
           <w:rFonts w:hint="eastAsia"/>
           <w:sz w:val="16"/>
           <w:szCs w:val="16"/>
         </w:rPr>
+        <w:lastRenderedPageBreak/>
         <w:t>■</w:t>
       </w:r>
       <w:r>
@@ -4931,7 +4901,7 @@
               </wp:anchor>
             </w:drawing>
           </mc:Choice>
-          <mc:Fallback>
+          <mc:Fallback xmlns:w16sdtfl="http://schemas.microsoft.com/office/word/2024/wordml/sdtformatlock">
             <w:pict>
               <v:shapetype w14:anchorId="1E047632" id="_x0000_t62" coordsize="21600,21600" o:spt="62" adj="1350,25920" path="m3600,qx,3600l0@8@12@24,0@9,,18000qy3600,21600l@6,21600@15@27@7,21600,18000,21600qx21600,18000l21600@9@18@30,21600@8,21600,3600qy18000,l@7,0@21@33@6,xe">
                 <v:stroke joinstyle="miter"/>
@@ -4978,7 +4948,7 @@
                   <v:h position="#0,#1"/>
                 </v:handles>
               </v:shapetype>
-              <v:shape id="角丸四角形吹き出し 1" o:spid="_x0000_s1026" type="#_x0000_t62" style="position:absolute;left:0;text-align:left;margin-left:69.7pt;margin-top:-858.75pt;width:75.65pt;height:28.55pt;z-index:251659264;visibility:visible;mso-wrap-style:square;mso-width-percent:0;mso-height-percent:0;mso-wrap-distance-left:9pt;mso-wrap-distance-top:0;mso-wrap-distance-right:9pt;mso-wrap-distance-bottom:0;mso-position-horizontal:absolute;mso-position-horizontal-relative:text;mso-position-vertical:absolute;mso-position-vertical-relative:text;mso-width-percent:0;mso-height-percent:0;mso-width-relative:page;mso-height-relative:page;v-text-anchor:top" o:gfxdata="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" adj="1185,38888">
+              <v:shape id="角丸四角形吹き出し 1" o:spid="_x0000_s1026" type="#_x0000_t62" style="position:absolute;left:0;text-align:left;margin-left:69.7pt;margin-top:-858.75pt;width:75.65pt;height:28.55pt;z-index:251659264;visibility:visible;mso-wrap-style:square;mso-width-percent:0;mso-height-percent:0;mso-wrap-distance-left:9pt;mso-wrap-distance-top:0;mso-wrap-distance-right:9pt;mso-wrap-distance-bottom:0;mso-position-horizontal:absolute;mso-position-horizontal-relative:text;mso-position-vertical:absolute;mso-position-vertical-relative:text;mso-width-percent:0;mso-height-percent:0;mso-width-relative:page;mso-height-relative:page;v-text-anchor:top" o:gfxdata="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" adj="1185,38888">
                 <v:path arrowok="t"/>
                 <v:textbox inset="5.85pt,.7pt,5.85pt,.7pt">
                   <w:txbxContent>
@@ -5319,7 +5289,35 @@
           <w:sz w:val="16"/>
           <w:szCs w:val="16"/>
         </w:rPr>
-        <w:t>年間にわたり執筆活動を行ってきた経験から、タイピングスキルにも自信があります。コードの記述には多少時間を要することもありますが、論理的思考と細部へのこだわりを持って取り組んでいます。将来的には、ソフトウェアエンジニアとしてインフラ系の経験を積み、社会基盤を支える技術者として貢献したいと考えています。科学的なアプローチや数学的な分析力、哲学的な思考を組み合わせ、より良いソリューションを提供できる、サーバーサイド、バックエンドエンジニアとして、まず会社に貢献したいと考えています。</w:t>
+        <w:t>年間にわたり執筆活動を行ってきた経験から、タイピングスキルにも自信があり</w:t>
+      </w:r>
+      <w:r>
+        <w:rPr>
+          <w:rFonts w:ascii="ＭＳ 明朝" w:hAnsi="ＭＳ 明朝" w:cs="ＭＳ Ｐゴシック" w:hint="eastAsia"/>
+          <w:kern w:val="0"/>
+          <w:sz w:val="16"/>
+          <w:szCs w:val="16"/>
+        </w:rPr>
+        <w:t>、</w:t>
+      </w:r>
+      <w:r>
+        <w:rPr>
+          <w:rFonts w:ascii="ＭＳ 明朝" w:hAnsi="ＭＳ 明朝" w:cs="ＭＳ Ｐゴシック" w:hint="eastAsia"/>
+          <w:kern w:val="0"/>
+          <w:sz w:val="16"/>
+          <w:szCs w:val="16"/>
+        </w:rPr>
+        <w:t>論理的思考と細部へのこだわりを持って取り組んでいます。将来的には、ソフトウェアエンジニアとして経験を積み、社会基盤を支える技術者として貢献したいと考えています。科学的なアプローチや数学的な分析力、哲学的な思考を組み合わせ、より良いソリューションを提供できる、サーバーサイド、バックエンドエンジニアとして、まず会社に貢献したいと考えてい</w:t>
+      </w:r>
+      <w:r>
+        <w:rPr>
+          <w:rFonts w:ascii="ＭＳ 明朝" w:hAnsi="ＭＳ 明朝" w:cs="ＭＳ Ｐゴシック" w:hint="eastAsia"/>
+          <w:kern w:val="0"/>
+          <w:sz w:val="16"/>
+          <w:szCs w:val="16"/>
+        </w:rPr>
+        <w:lastRenderedPageBreak/>
+        <w:t>ます。</w:t>
       </w:r>
     </w:p>
     <w:p>
@@ -5480,208 +5478,6 @@
         </w:rPr>
         <w:t xml:space="preserve">　しかし、業務改善力や基本的なITスキルを磨いてきましたが、独学で深めてきたソフトウェア開発の知識を実践で活かす機会が限られていました。私は、科学的なアプローチと論理的思考を用いて、社会に有益なソリューションを提供できるソフトウェアエンジニアになりたいと強く願っています。そのため、より専門的な環境で技術を習得し、社会基盤を支えるシステムの開発に携わることで、社会に対してより大きな貢献を果たしたいと考え、転職を決意しました。</w:t>
       </w:r>
-    </w:p>
-    <w:p>
-      <w:pPr>
-        <w:widowControl/>
-        <w:adjustRightInd/>
-        <w:spacing w:before="100" w:beforeAutospacing="1" w:after="100" w:afterAutospacing="1"/>
-        <w:jc w:val="left"/>
-        <w:textAlignment w:val="auto"/>
-        <w:rPr>
-          <w:rFonts w:ascii="ＭＳ 明朝" w:hAnsi="ＭＳ 明朝" w:cs="ＭＳ 明朝"/>
-          <w:bCs/>
-          <w:sz w:val="16"/>
-          <w:szCs w:val="16"/>
-        </w:rPr>
-      </w:pPr>
-    </w:p>
-    <w:p>
-      <w:pPr>
-        <w:widowControl/>
-        <w:adjustRightInd/>
-        <w:spacing w:before="100" w:beforeAutospacing="1" w:after="100" w:afterAutospacing="1"/>
-        <w:jc w:val="left"/>
-        <w:textAlignment w:val="auto"/>
-        <w:rPr>
-          <w:sz w:val="16"/>
-          <w:szCs w:val="16"/>
-        </w:rPr>
-      </w:pPr>
-    </w:p>
-    <w:p>
-      <w:pPr>
-        <w:widowControl/>
-        <w:adjustRightInd/>
-        <w:spacing w:before="100" w:beforeAutospacing="1" w:after="100" w:afterAutospacing="1"/>
-        <w:jc w:val="left"/>
-        <w:textAlignment w:val="auto"/>
-        <w:rPr>
-          <w:sz w:val="16"/>
-          <w:szCs w:val="16"/>
-        </w:rPr>
-      </w:pPr>
-      <w:r>
-        <w:rPr>
-          <w:rFonts w:hint="eastAsia"/>
-          <w:sz w:val="16"/>
-          <w:szCs w:val="16"/>
-        </w:rPr>
-        <w:t>■連絡先</w:t>
-      </w:r>
-    </w:p>
-    <w:p>
-      <w:pPr>
-        <w:widowControl/>
-        <w:adjustRightInd/>
-        <w:spacing w:before="100" w:beforeAutospacing="1" w:after="100" w:afterAutospacing="1"/>
-        <w:jc w:val="left"/>
-        <w:textAlignment w:val="auto"/>
-        <w:rPr>
-          <w:sz w:val="16"/>
-          <w:szCs w:val="16"/>
-        </w:rPr>
-      </w:pPr>
-      <w:r>
-        <w:rPr>
-          <w:rFonts w:hint="eastAsia"/>
-          <w:sz w:val="16"/>
-          <w:szCs w:val="16"/>
-        </w:rPr>
-        <w:t>メール</w:t>
-      </w:r>
-      <w:r>
-        <w:rPr>
-          <w:rFonts w:hint="eastAsia"/>
-          <w:sz w:val="16"/>
-          <w:szCs w:val="16"/>
-        </w:rPr>
-        <w:t xml:space="preserve">: </w:t>
-      </w:r>
-      <w:hyperlink r:id="rId11" w:history="1">
-        <w:r>
-          <w:rPr>
-            <w:rStyle w:val="ab"/>
-            <w:rFonts w:hint="eastAsia"/>
-            <w:sz w:val="16"/>
-            <w:szCs w:val="16"/>
-          </w:rPr>
-          <w:t>masaki136928@gmail.com</w:t>
-        </w:r>
-      </w:hyperlink>
-    </w:p>
-    <w:p>
-      <w:pPr>
-        <w:widowControl/>
-        <w:adjustRightInd/>
-        <w:spacing w:before="100" w:beforeAutospacing="1" w:after="100" w:afterAutospacing="1"/>
-        <w:jc w:val="left"/>
-        <w:textAlignment w:val="auto"/>
-        <w:rPr>
-          <w:sz w:val="16"/>
-          <w:szCs w:val="16"/>
-        </w:rPr>
-      </w:pPr>
-      <w:r>
-        <w:rPr>
-          <w:rFonts w:hint="eastAsia"/>
-          <w:sz w:val="16"/>
-          <w:szCs w:val="16"/>
-        </w:rPr>
-        <w:lastRenderedPageBreak/>
-        <w:t>電話番号</w:t>
-      </w:r>
-      <w:r>
-        <w:rPr>
-          <w:rFonts w:hint="eastAsia"/>
-          <w:sz w:val="16"/>
-          <w:szCs w:val="16"/>
-        </w:rPr>
-        <w:t>:  070 8943 2121</w:t>
-      </w:r>
-    </w:p>
-    <w:p>
-      <w:pPr>
-        <w:widowControl/>
-        <w:adjustRightInd/>
-        <w:spacing w:before="100" w:beforeAutospacing="1" w:after="100" w:afterAutospacing="1"/>
-        <w:jc w:val="left"/>
-        <w:textAlignment w:val="auto"/>
-        <w:rPr>
-          <w:sz w:val="16"/>
-          <w:szCs w:val="16"/>
-        </w:rPr>
-      </w:pPr>
-      <w:r>
-        <w:rPr>
-          <w:sz w:val="16"/>
-          <w:szCs w:val="16"/>
-        </w:rPr>
-        <w:t xml:space="preserve">GitHub: </w:t>
-      </w:r>
-      <w:hyperlink r:id="rId12" w:history="1">
-        <w:r>
-          <w:rPr>
-            <w:rStyle w:val="ab"/>
-            <w:sz w:val="16"/>
-            <w:szCs w:val="16"/>
-          </w:rPr>
-          <w:t>https://github.com/MKYUKI</w:t>
-        </w:r>
-      </w:hyperlink>
-    </w:p>
-    <w:p>
-      <w:pPr>
-        <w:widowControl/>
-        <w:adjustRightInd/>
-        <w:spacing w:before="100" w:beforeAutospacing="1" w:after="100" w:afterAutospacing="1"/>
-        <w:jc w:val="left"/>
-        <w:textAlignment w:val="auto"/>
-        <w:rPr>
-          <w:sz w:val="16"/>
-          <w:szCs w:val="16"/>
-        </w:rPr>
-      </w:pPr>
-      <w:r>
-        <w:rPr>
-          <w:rFonts w:hint="eastAsia"/>
-          <w:sz w:val="16"/>
-          <w:szCs w:val="16"/>
-        </w:rPr>
-        <w:t>ポートフォリオサイト</w:t>
-      </w:r>
-      <w:r>
-        <w:rPr>
-          <w:rFonts w:hint="eastAsia"/>
-          <w:sz w:val="16"/>
-          <w:szCs w:val="16"/>
-        </w:rPr>
-        <w:t xml:space="preserve">: </w:t>
-      </w:r>
-      <w:hyperlink r:id="rId13" w:history="1">
-        <w:r>
-          <w:rPr>
-            <w:rStyle w:val="ab"/>
-            <w:rFonts w:hint="eastAsia"/>
-            <w:sz w:val="16"/>
-            <w:szCs w:val="16"/>
-          </w:rPr>
-          <w:t>https://oo-5qvtc.ondigitalocean.app/</w:t>
-        </w:r>
-      </w:hyperlink>
-    </w:p>
-    <w:p>
-      <w:pPr>
-        <w:widowControl/>
-        <w:adjustRightInd/>
-        <w:spacing w:before="100" w:beforeAutospacing="1" w:after="100" w:afterAutospacing="1"/>
-        <w:jc w:val="left"/>
-        <w:textAlignment w:val="auto"/>
-        <w:rPr>
-          <w:sz w:val="16"/>
-          <w:szCs w:val="16"/>
-        </w:rPr>
-      </w:pPr>
     </w:p>
     <w:p/>
     <w:sectPr>
@@ -6094,7 +5890,7 @@
   <w:style w:type="paragraph" w:default="1" w:styleId="a">
     <w:name w:val="Normal"/>
     <w:qFormat/>
-    <w:rsid w:val="00F763C7"/>
+    <w:rsid w:val="00321BE2"/>
     <w:pPr>
       <w:widowControl w:val="0"/>
       <w:adjustRightInd w:val="0"/>

</xml_diff>